<commit_message>
Adicionando conteudo sobre metodos de acesso, herança e polimorfismo
</commit_message>
<xml_diff>
--- a/Material de Apoio/Orientação a Objetos.docx
+++ b/Material de Apoio/Orientação a Objetos.docx
@@ -13969,6 +13969,1884 @@
           <w:color w:val="FFFFFF"/>
         </w:rPr>
         <w:t>Os cursos digitais dos processos seletivos não contêm os exercícios citados pelo instrutor.</w:t>
+      </w:r>
+    </w:p>
+    <w:p>
+      <w:pPr>
+        <w:spacing w:after="0" w:line="240" w:lineRule="auto"/>
+        <w:rPr>
+          <w:color w:val="AEAAAA" w:themeColor="background2" w:themeShade="BF"/>
+        </w:rPr>
+      </w:pPr>
+      <w:r>
+        <w:rPr>
+          <w:color w:val="AEAAAA" w:themeColor="background2" w:themeShade="BF"/>
+        </w:rPr>
+        <w:br w:type="page"/>
+      </w:r>
+    </w:p>
+    <w:p>
+      <w:pPr>
+        <w:pStyle w:val="Ttulo1"/>
+        <w:shd w:val="clear" w:color="auto" w:fill="37373C"/>
+        <w:rPr>
+          <w:rFonts w:ascii="Montserrat" w:hAnsi="Montserrat"/>
+          <w:color w:val="FFFFFF"/>
+        </w:rPr>
+      </w:pPr>
+      <w:r>
+        <w:rPr>
+          <w:rFonts w:ascii="Montserrat" w:hAnsi="Montserrat"/>
+          <w:color w:val="FFFFFF"/>
+        </w:rPr>
+        <w:lastRenderedPageBreak/>
+        <w:t>Herança e Polimorfismo</w:t>
+      </w:r>
+    </w:p>
+    <w:p>
+      <w:pPr>
+        <w:pStyle w:val="Ttulo2"/>
+        <w:shd w:val="clear" w:color="auto" w:fill="37373C"/>
+        <w:rPr>
+          <w:rFonts w:ascii="Montserrat" w:hAnsi="Montserrat"/>
+          <w:color w:val="FFFFFF"/>
+        </w:rPr>
+      </w:pPr>
+      <w:r>
+        <w:rPr>
+          <w:rFonts w:ascii="Montserrat" w:hAnsi="Montserrat"/>
+          <w:color w:val="FFFFFF"/>
+        </w:rPr>
+        <w:t>Herança</w:t>
+      </w:r>
+    </w:p>
+    <w:p>
+      <w:pPr>
+        <w:pStyle w:val="NormalWeb"/>
+        <w:shd w:val="clear" w:color="auto" w:fill="37373C"/>
+        <w:rPr>
+          <w:rFonts w:ascii="Montserrat" w:hAnsi="Montserrat"/>
+          <w:color w:val="FFFFFF"/>
+          <w:sz w:val="21"/>
+          <w:szCs w:val="21"/>
+        </w:rPr>
+      </w:pPr>
+      <w:proofErr w:type="spellStart"/>
+      <w:r>
+        <w:rPr>
+          <w:rFonts w:ascii="Montserrat" w:hAnsi="Montserrat"/>
+          <w:color w:val="FFFFFF"/>
+          <w:sz w:val="21"/>
+          <w:szCs w:val="21"/>
+        </w:rPr>
+        <w:t>JavaScript</w:t>
+      </w:r>
+      <w:proofErr w:type="spellEnd"/>
+      <w:r>
+        <w:rPr>
+          <w:rFonts w:ascii="Montserrat" w:hAnsi="Montserrat"/>
+          <w:color w:val="FFFFFF"/>
+          <w:sz w:val="21"/>
+          <w:szCs w:val="21"/>
+        </w:rPr>
+        <w:t xml:space="preserve"> tem o conceito de herança como a maioria das linguagens de programação orientadas a objetos. Que é criar uma nova classe que herda os </w:t>
+      </w:r>
+      <w:proofErr w:type="spellStart"/>
+      <w:r>
+        <w:rPr>
+          <w:rFonts w:ascii="Montserrat" w:hAnsi="Montserrat"/>
+          <w:color w:val="FFFFFF"/>
+          <w:sz w:val="21"/>
+          <w:szCs w:val="21"/>
+        </w:rPr>
+        <w:t>atributoes</w:t>
+      </w:r>
+      <w:proofErr w:type="spellEnd"/>
+      <w:r>
+        <w:rPr>
+          <w:rFonts w:ascii="Montserrat" w:hAnsi="Montserrat"/>
+          <w:color w:val="FFFFFF"/>
+          <w:sz w:val="21"/>
+          <w:szCs w:val="21"/>
+        </w:rPr>
+        <w:t xml:space="preserve"> e métodos de uma classe pai. A nova classe, por sua vez, é chamada de classe filha.</w:t>
+      </w:r>
+    </w:p>
+    <w:p>
+      <w:pPr>
+        <w:pStyle w:val="NormalWeb"/>
+        <w:shd w:val="clear" w:color="auto" w:fill="37373C"/>
+        <w:rPr>
+          <w:rFonts w:ascii="Montserrat" w:hAnsi="Montserrat"/>
+          <w:color w:val="FFFFFF"/>
+          <w:sz w:val="21"/>
+          <w:szCs w:val="21"/>
+        </w:rPr>
+      </w:pPr>
+      <w:r>
+        <w:rPr>
+          <w:rFonts w:ascii="Montserrat" w:hAnsi="Montserrat"/>
+          <w:color w:val="FFFFFF"/>
+          <w:sz w:val="21"/>
+          <w:szCs w:val="21"/>
+        </w:rPr>
+        <w:t xml:space="preserve">A sintaxe para fazermos herança em </w:t>
+      </w:r>
+      <w:proofErr w:type="spellStart"/>
+      <w:r>
+        <w:rPr>
+          <w:rFonts w:ascii="Montserrat" w:hAnsi="Montserrat"/>
+          <w:color w:val="FFFFFF"/>
+          <w:sz w:val="21"/>
+          <w:szCs w:val="21"/>
+        </w:rPr>
+        <w:t>JavaScript</w:t>
+      </w:r>
+      <w:proofErr w:type="spellEnd"/>
+      <w:r>
+        <w:rPr>
+          <w:rFonts w:ascii="Montserrat" w:hAnsi="Montserrat"/>
+          <w:color w:val="FFFFFF"/>
+          <w:sz w:val="21"/>
+          <w:szCs w:val="21"/>
+        </w:rPr>
+        <w:t xml:space="preserve"> é a mesma utilizada em Java, ou seja, a palavra </w:t>
+      </w:r>
+      <w:proofErr w:type="spellStart"/>
+      <w:r>
+        <w:rPr>
+          <w:rStyle w:val="CdigoHTML"/>
+          <w:color w:val="FFFFFF"/>
+          <w:bdr w:val="none" w:sz="0" w:space="0" w:color="auto" w:frame="1"/>
+        </w:rPr>
+        <w:t>extends</w:t>
+      </w:r>
+      <w:proofErr w:type="spellEnd"/>
+      <w:r>
+        <w:rPr>
+          <w:rFonts w:ascii="Montserrat" w:hAnsi="Montserrat"/>
+          <w:color w:val="FFFFFF"/>
+          <w:sz w:val="21"/>
+          <w:szCs w:val="21"/>
+        </w:rPr>
+        <w:t> denota a herança e a palavra </w:t>
+      </w:r>
+      <w:r>
+        <w:rPr>
+          <w:rStyle w:val="CdigoHTML"/>
+          <w:color w:val="FFFFFF"/>
+          <w:bdr w:val="none" w:sz="0" w:space="0" w:color="auto" w:frame="1"/>
+        </w:rPr>
+        <w:t>super</w:t>
+      </w:r>
+      <w:r>
+        <w:rPr>
+          <w:rFonts w:ascii="Montserrat" w:hAnsi="Montserrat"/>
+          <w:color w:val="FFFFFF"/>
+          <w:sz w:val="21"/>
+          <w:szCs w:val="21"/>
+        </w:rPr>
+        <w:t> refere-se a super classe que foi herdada.</w:t>
+      </w:r>
+    </w:p>
+    <w:p>
+      <w:pPr>
+        <w:pStyle w:val="Pr-formataoHTML"/>
+        <w:shd w:val="clear" w:color="auto" w:fill="2C2C34"/>
+        <w:rPr>
+          <w:rStyle w:val="CdigoHTML"/>
+          <w:color w:val="FFFFFF"/>
+          <w:bdr w:val="none" w:sz="0" w:space="0" w:color="auto" w:frame="1"/>
+        </w:rPr>
+      </w:pPr>
+      <w:proofErr w:type="spellStart"/>
+      <w:r>
+        <w:rPr>
+          <w:rStyle w:val="CdigoHTML"/>
+          <w:color w:val="FFFFFF"/>
+          <w:bdr w:val="none" w:sz="0" w:space="0" w:color="auto" w:frame="1"/>
+        </w:rPr>
+        <w:t>class</w:t>
+      </w:r>
+      <w:proofErr w:type="spellEnd"/>
+      <w:r>
+        <w:rPr>
+          <w:rStyle w:val="CdigoHTML"/>
+          <w:color w:val="FFFFFF"/>
+          <w:bdr w:val="none" w:sz="0" w:space="0" w:color="auto" w:frame="1"/>
+        </w:rPr>
+        <w:t xml:space="preserve"> </w:t>
+      </w:r>
+      <w:proofErr w:type="gramStart"/>
+      <w:r>
+        <w:rPr>
+          <w:rStyle w:val="CdigoHTML"/>
+          <w:color w:val="FFFFFF"/>
+          <w:bdr w:val="none" w:sz="0" w:space="0" w:color="auto" w:frame="1"/>
+        </w:rPr>
+        <w:t>Pessoa{</w:t>
+      </w:r>
+      <w:proofErr w:type="gramEnd"/>
+    </w:p>
+    <w:p>
+      <w:pPr>
+        <w:pStyle w:val="Pr-formataoHTML"/>
+        <w:shd w:val="clear" w:color="auto" w:fill="2C2C34"/>
+        <w:rPr>
+          <w:rStyle w:val="CdigoHTML"/>
+          <w:color w:val="FFFFFF"/>
+          <w:bdr w:val="none" w:sz="0" w:space="0" w:color="auto" w:frame="1"/>
+        </w:rPr>
+      </w:pPr>
+      <w:r>
+        <w:rPr>
+          <w:rStyle w:val="CdigoHTML"/>
+          <w:color w:val="FFFFFF"/>
+          <w:bdr w:val="none" w:sz="0" w:space="0" w:color="auto" w:frame="1"/>
+        </w:rPr>
+        <w:t xml:space="preserve">    </w:t>
+      </w:r>
+      <w:proofErr w:type="spellStart"/>
+      <w:proofErr w:type="gramStart"/>
+      <w:r>
+        <w:rPr>
+          <w:rStyle w:val="CdigoHTML"/>
+          <w:color w:val="FFFFFF"/>
+          <w:bdr w:val="none" w:sz="0" w:space="0" w:color="auto" w:frame="1"/>
+        </w:rPr>
+        <w:t>constructor</w:t>
+      </w:r>
+      <w:proofErr w:type="spellEnd"/>
+      <w:r>
+        <w:rPr>
+          <w:rStyle w:val="CdigoHTML"/>
+          <w:color w:val="FFFFFF"/>
+          <w:bdr w:val="none" w:sz="0" w:space="0" w:color="auto" w:frame="1"/>
+        </w:rPr>
+        <w:t>(</w:t>
+      </w:r>
+      <w:proofErr w:type="gramEnd"/>
+      <w:r>
+        <w:rPr>
+          <w:rStyle w:val="CdigoHTML"/>
+          <w:color w:val="FFFFFF"/>
+          <w:bdr w:val="none" w:sz="0" w:space="0" w:color="auto" w:frame="1"/>
+        </w:rPr>
+        <w:t>nome, idade){</w:t>
+      </w:r>
+    </w:p>
+    <w:p>
+      <w:pPr>
+        <w:pStyle w:val="Pr-formataoHTML"/>
+        <w:shd w:val="clear" w:color="auto" w:fill="2C2C34"/>
+        <w:rPr>
+          <w:rStyle w:val="CdigoHTML"/>
+          <w:color w:val="FFFFFF"/>
+          <w:bdr w:val="none" w:sz="0" w:space="0" w:color="auto" w:frame="1"/>
+        </w:rPr>
+      </w:pPr>
+      <w:r>
+        <w:rPr>
+          <w:rStyle w:val="CdigoHTML"/>
+          <w:color w:val="FFFFFF"/>
+          <w:bdr w:val="none" w:sz="0" w:space="0" w:color="auto" w:frame="1"/>
+        </w:rPr>
+        <w:t xml:space="preserve">        </w:t>
+      </w:r>
+      <w:proofErr w:type="spellStart"/>
+      <w:proofErr w:type="gramStart"/>
+      <w:r>
+        <w:rPr>
+          <w:rStyle w:val="CdigoHTML"/>
+          <w:color w:val="FFFFFF"/>
+          <w:bdr w:val="none" w:sz="0" w:space="0" w:color="auto" w:frame="1"/>
+        </w:rPr>
+        <w:t>this.nome</w:t>
+      </w:r>
+      <w:proofErr w:type="spellEnd"/>
+      <w:proofErr w:type="gramEnd"/>
+      <w:r>
+        <w:rPr>
+          <w:rStyle w:val="CdigoHTML"/>
+          <w:color w:val="FFFFFF"/>
+          <w:bdr w:val="none" w:sz="0" w:space="0" w:color="auto" w:frame="1"/>
+        </w:rPr>
+        <w:t xml:space="preserve"> = nome;</w:t>
+      </w:r>
+    </w:p>
+    <w:p>
+      <w:pPr>
+        <w:pStyle w:val="Pr-formataoHTML"/>
+        <w:shd w:val="clear" w:color="auto" w:fill="2C2C34"/>
+        <w:rPr>
+          <w:rStyle w:val="CdigoHTML"/>
+          <w:color w:val="FFFFFF"/>
+          <w:bdr w:val="none" w:sz="0" w:space="0" w:color="auto" w:frame="1"/>
+        </w:rPr>
+      </w:pPr>
+      <w:r>
+        <w:rPr>
+          <w:rStyle w:val="CdigoHTML"/>
+          <w:color w:val="FFFFFF"/>
+          <w:bdr w:val="none" w:sz="0" w:space="0" w:color="auto" w:frame="1"/>
+        </w:rPr>
+        <w:t xml:space="preserve">        </w:t>
+      </w:r>
+      <w:proofErr w:type="spellStart"/>
+      <w:proofErr w:type="gramStart"/>
+      <w:r>
+        <w:rPr>
+          <w:rStyle w:val="CdigoHTML"/>
+          <w:color w:val="FFFFFF"/>
+          <w:bdr w:val="none" w:sz="0" w:space="0" w:color="auto" w:frame="1"/>
+        </w:rPr>
+        <w:t>this.idade</w:t>
+      </w:r>
+      <w:proofErr w:type="spellEnd"/>
+      <w:proofErr w:type="gramEnd"/>
+      <w:r>
+        <w:rPr>
+          <w:rStyle w:val="CdigoHTML"/>
+          <w:color w:val="FFFFFF"/>
+          <w:bdr w:val="none" w:sz="0" w:space="0" w:color="auto" w:frame="1"/>
+        </w:rPr>
+        <w:t xml:space="preserve"> = idade;</w:t>
+      </w:r>
+    </w:p>
+    <w:p>
+      <w:pPr>
+        <w:pStyle w:val="Pr-formataoHTML"/>
+        <w:shd w:val="clear" w:color="auto" w:fill="2C2C34"/>
+        <w:rPr>
+          <w:rStyle w:val="CdigoHTML"/>
+          <w:color w:val="FFFFFF"/>
+          <w:bdr w:val="none" w:sz="0" w:space="0" w:color="auto" w:frame="1"/>
+        </w:rPr>
+      </w:pPr>
+      <w:r>
+        <w:rPr>
+          <w:rStyle w:val="CdigoHTML"/>
+          <w:color w:val="FFFFFF"/>
+          <w:bdr w:val="none" w:sz="0" w:space="0" w:color="auto" w:frame="1"/>
+        </w:rPr>
+        <w:t xml:space="preserve">    }</w:t>
+      </w:r>
+    </w:p>
+    <w:p>
+      <w:pPr>
+        <w:pStyle w:val="Pr-formataoHTML"/>
+        <w:shd w:val="clear" w:color="auto" w:fill="2C2C34"/>
+        <w:rPr>
+          <w:rStyle w:val="CdigoHTML"/>
+          <w:color w:val="FFFFFF"/>
+          <w:bdr w:val="none" w:sz="0" w:space="0" w:color="auto" w:frame="1"/>
+        </w:rPr>
+      </w:pPr>
+      <w:r>
+        <w:rPr>
+          <w:rStyle w:val="CdigoHTML"/>
+          <w:color w:val="FFFFFF"/>
+          <w:bdr w:val="none" w:sz="0" w:space="0" w:color="auto" w:frame="1"/>
+        </w:rPr>
+        <w:t>}</w:t>
+      </w:r>
+    </w:p>
+    <w:p>
+      <w:pPr>
+        <w:pStyle w:val="Pr-formataoHTML"/>
+        <w:shd w:val="clear" w:color="auto" w:fill="2C2C34"/>
+        <w:rPr>
+          <w:rStyle w:val="CdigoHTML"/>
+          <w:color w:val="FFFFFF"/>
+          <w:bdr w:val="none" w:sz="0" w:space="0" w:color="auto" w:frame="1"/>
+        </w:rPr>
+      </w:pPr>
+    </w:p>
+    <w:p>
+      <w:pPr>
+        <w:pStyle w:val="Pr-formataoHTML"/>
+        <w:shd w:val="clear" w:color="auto" w:fill="2C2C34"/>
+        <w:rPr>
+          <w:rStyle w:val="CdigoHTML"/>
+          <w:color w:val="FFFFFF"/>
+          <w:bdr w:val="none" w:sz="0" w:space="0" w:color="auto" w:frame="1"/>
+        </w:rPr>
+      </w:pPr>
+      <w:proofErr w:type="spellStart"/>
+      <w:r>
+        <w:rPr>
+          <w:rStyle w:val="CdigoHTML"/>
+          <w:color w:val="FFFFFF"/>
+          <w:bdr w:val="none" w:sz="0" w:space="0" w:color="auto" w:frame="1"/>
+        </w:rPr>
+        <w:t>class</w:t>
+      </w:r>
+      <w:proofErr w:type="spellEnd"/>
+      <w:r>
+        <w:rPr>
+          <w:rStyle w:val="CdigoHTML"/>
+          <w:color w:val="FFFFFF"/>
+          <w:bdr w:val="none" w:sz="0" w:space="0" w:color="auto" w:frame="1"/>
+        </w:rPr>
+        <w:t xml:space="preserve"> </w:t>
+      </w:r>
+      <w:proofErr w:type="spellStart"/>
+      <w:r>
+        <w:rPr>
+          <w:rStyle w:val="CdigoHTML"/>
+          <w:color w:val="FFFFFF"/>
+          <w:bdr w:val="none" w:sz="0" w:space="0" w:color="auto" w:frame="1"/>
+        </w:rPr>
+        <w:t>Cidadao</w:t>
+      </w:r>
+      <w:proofErr w:type="spellEnd"/>
+      <w:r>
+        <w:rPr>
+          <w:rStyle w:val="CdigoHTML"/>
+          <w:color w:val="FFFFFF"/>
+          <w:bdr w:val="none" w:sz="0" w:space="0" w:color="auto" w:frame="1"/>
+        </w:rPr>
+        <w:t xml:space="preserve"> </w:t>
+      </w:r>
+      <w:proofErr w:type="spellStart"/>
+      <w:r>
+        <w:rPr>
+          <w:rStyle w:val="CdigoHTML"/>
+          <w:color w:val="FFFFFF"/>
+          <w:bdr w:val="none" w:sz="0" w:space="0" w:color="auto" w:frame="1"/>
+        </w:rPr>
+        <w:t>extends</w:t>
+      </w:r>
+      <w:proofErr w:type="spellEnd"/>
+      <w:r>
+        <w:rPr>
+          <w:rStyle w:val="CdigoHTML"/>
+          <w:color w:val="FFFFFF"/>
+          <w:bdr w:val="none" w:sz="0" w:space="0" w:color="auto" w:frame="1"/>
+        </w:rPr>
+        <w:t xml:space="preserve"> </w:t>
+      </w:r>
+      <w:proofErr w:type="gramStart"/>
+      <w:r>
+        <w:rPr>
+          <w:rStyle w:val="CdigoHTML"/>
+          <w:color w:val="FFFFFF"/>
+          <w:bdr w:val="none" w:sz="0" w:space="0" w:color="auto" w:frame="1"/>
+        </w:rPr>
+        <w:t>Pessoa{</w:t>
+      </w:r>
+      <w:proofErr w:type="gramEnd"/>
+    </w:p>
+    <w:p>
+      <w:pPr>
+        <w:pStyle w:val="Pr-formataoHTML"/>
+        <w:shd w:val="clear" w:color="auto" w:fill="2C2C34"/>
+        <w:rPr>
+          <w:rStyle w:val="CdigoHTML"/>
+          <w:color w:val="FFFFFF"/>
+          <w:bdr w:val="none" w:sz="0" w:space="0" w:color="auto" w:frame="1"/>
+        </w:rPr>
+      </w:pPr>
+      <w:r>
+        <w:rPr>
+          <w:rStyle w:val="CdigoHTML"/>
+          <w:color w:val="FFFFFF"/>
+          <w:bdr w:val="none" w:sz="0" w:space="0" w:color="auto" w:frame="1"/>
+        </w:rPr>
+        <w:t xml:space="preserve">    </w:t>
+      </w:r>
+      <w:proofErr w:type="spellStart"/>
+      <w:proofErr w:type="gramStart"/>
+      <w:r>
+        <w:rPr>
+          <w:rStyle w:val="CdigoHTML"/>
+          <w:color w:val="FFFFFF"/>
+          <w:bdr w:val="none" w:sz="0" w:space="0" w:color="auto" w:frame="1"/>
+        </w:rPr>
+        <w:t>constructor</w:t>
+      </w:r>
+      <w:proofErr w:type="spellEnd"/>
+      <w:r>
+        <w:rPr>
+          <w:rStyle w:val="CdigoHTML"/>
+          <w:color w:val="FFFFFF"/>
+          <w:bdr w:val="none" w:sz="0" w:space="0" w:color="auto" w:frame="1"/>
+        </w:rPr>
+        <w:t>(</w:t>
+      </w:r>
+      <w:proofErr w:type="gramEnd"/>
+      <w:r>
+        <w:rPr>
+          <w:rStyle w:val="CdigoHTML"/>
+          <w:color w:val="FFFFFF"/>
+          <w:bdr w:val="none" w:sz="0" w:space="0" w:color="auto" w:frame="1"/>
+        </w:rPr>
+        <w:t xml:space="preserve">nome, idade, </w:t>
+      </w:r>
+      <w:proofErr w:type="spellStart"/>
+      <w:r>
+        <w:rPr>
+          <w:rStyle w:val="CdigoHTML"/>
+          <w:color w:val="FFFFFF"/>
+          <w:bdr w:val="none" w:sz="0" w:space="0" w:color="auto" w:frame="1"/>
+        </w:rPr>
+        <w:t>cpf</w:t>
+      </w:r>
+      <w:proofErr w:type="spellEnd"/>
+      <w:r>
+        <w:rPr>
+          <w:rStyle w:val="CdigoHTML"/>
+          <w:color w:val="FFFFFF"/>
+          <w:bdr w:val="none" w:sz="0" w:space="0" w:color="auto" w:frame="1"/>
+        </w:rPr>
+        <w:t xml:space="preserve">, </w:t>
+      </w:r>
+      <w:proofErr w:type="spellStart"/>
+      <w:r>
+        <w:rPr>
+          <w:rStyle w:val="CdigoHTML"/>
+          <w:color w:val="FFFFFF"/>
+          <w:bdr w:val="none" w:sz="0" w:space="0" w:color="auto" w:frame="1"/>
+        </w:rPr>
+        <w:t>rg</w:t>
+      </w:r>
+      <w:proofErr w:type="spellEnd"/>
+      <w:r>
+        <w:rPr>
+          <w:rStyle w:val="CdigoHTML"/>
+          <w:color w:val="FFFFFF"/>
+          <w:bdr w:val="none" w:sz="0" w:space="0" w:color="auto" w:frame="1"/>
+        </w:rPr>
+        <w:t>){</w:t>
+      </w:r>
+    </w:p>
+    <w:p>
+      <w:pPr>
+        <w:pStyle w:val="Pr-formataoHTML"/>
+        <w:shd w:val="clear" w:color="auto" w:fill="2C2C34"/>
+        <w:rPr>
+          <w:rStyle w:val="CdigoHTML"/>
+          <w:color w:val="FFFFFF"/>
+          <w:bdr w:val="none" w:sz="0" w:space="0" w:color="auto" w:frame="1"/>
+        </w:rPr>
+      </w:pPr>
+      <w:r>
+        <w:rPr>
+          <w:rStyle w:val="CdigoHTML"/>
+          <w:color w:val="FFFFFF"/>
+          <w:bdr w:val="none" w:sz="0" w:space="0" w:color="auto" w:frame="1"/>
+        </w:rPr>
+        <w:t xml:space="preserve">        </w:t>
+      </w:r>
+      <w:proofErr w:type="gramStart"/>
+      <w:r>
+        <w:rPr>
+          <w:rStyle w:val="CdigoHTML"/>
+          <w:color w:val="FFFFFF"/>
+          <w:bdr w:val="none" w:sz="0" w:space="0" w:color="auto" w:frame="1"/>
+        </w:rPr>
+        <w:t>super(</w:t>
+      </w:r>
+      <w:proofErr w:type="gramEnd"/>
+      <w:r>
+        <w:rPr>
+          <w:rStyle w:val="CdigoHTML"/>
+          <w:color w:val="FFFFFF"/>
+          <w:bdr w:val="none" w:sz="0" w:space="0" w:color="auto" w:frame="1"/>
+        </w:rPr>
+        <w:t>nome, idade);</w:t>
+      </w:r>
+    </w:p>
+    <w:p>
+      <w:pPr>
+        <w:pStyle w:val="Pr-formataoHTML"/>
+        <w:shd w:val="clear" w:color="auto" w:fill="2C2C34"/>
+        <w:rPr>
+          <w:rStyle w:val="CdigoHTML"/>
+          <w:color w:val="FFFFFF"/>
+          <w:bdr w:val="none" w:sz="0" w:space="0" w:color="auto" w:frame="1"/>
+        </w:rPr>
+      </w:pPr>
+      <w:r>
+        <w:rPr>
+          <w:rStyle w:val="CdigoHTML"/>
+          <w:color w:val="FFFFFF"/>
+          <w:bdr w:val="none" w:sz="0" w:space="0" w:color="auto" w:frame="1"/>
+        </w:rPr>
+        <w:t xml:space="preserve">        </w:t>
+      </w:r>
+      <w:proofErr w:type="spellStart"/>
+      <w:r>
+        <w:rPr>
+          <w:rStyle w:val="CdigoHTML"/>
+          <w:color w:val="FFFFFF"/>
+          <w:bdr w:val="none" w:sz="0" w:space="0" w:color="auto" w:frame="1"/>
+        </w:rPr>
+        <w:t>this.cpf</w:t>
+      </w:r>
+      <w:proofErr w:type="spellEnd"/>
+      <w:r>
+        <w:rPr>
+          <w:rStyle w:val="CdigoHTML"/>
+          <w:color w:val="FFFFFF"/>
+          <w:bdr w:val="none" w:sz="0" w:space="0" w:color="auto" w:frame="1"/>
+        </w:rPr>
+        <w:t xml:space="preserve"> = </w:t>
+      </w:r>
+      <w:proofErr w:type="spellStart"/>
+      <w:r>
+        <w:rPr>
+          <w:rStyle w:val="CdigoHTML"/>
+          <w:color w:val="FFFFFF"/>
+          <w:bdr w:val="none" w:sz="0" w:space="0" w:color="auto" w:frame="1"/>
+        </w:rPr>
+        <w:t>cpf</w:t>
+      </w:r>
+      <w:proofErr w:type="spellEnd"/>
+      <w:r>
+        <w:rPr>
+          <w:rStyle w:val="CdigoHTML"/>
+          <w:color w:val="FFFFFF"/>
+          <w:bdr w:val="none" w:sz="0" w:space="0" w:color="auto" w:frame="1"/>
+        </w:rPr>
+        <w:t>;</w:t>
+      </w:r>
+    </w:p>
+    <w:p>
+      <w:pPr>
+        <w:pStyle w:val="Pr-formataoHTML"/>
+        <w:shd w:val="clear" w:color="auto" w:fill="2C2C34"/>
+        <w:rPr>
+          <w:rStyle w:val="CdigoHTML"/>
+          <w:color w:val="FFFFFF"/>
+          <w:bdr w:val="none" w:sz="0" w:space="0" w:color="auto" w:frame="1"/>
+        </w:rPr>
+      </w:pPr>
+      <w:r>
+        <w:rPr>
+          <w:rStyle w:val="CdigoHTML"/>
+          <w:color w:val="FFFFFF"/>
+          <w:bdr w:val="none" w:sz="0" w:space="0" w:color="auto" w:frame="1"/>
+        </w:rPr>
+        <w:t xml:space="preserve">        </w:t>
+      </w:r>
+      <w:proofErr w:type="spellStart"/>
+      <w:proofErr w:type="gramStart"/>
+      <w:r>
+        <w:rPr>
+          <w:rStyle w:val="CdigoHTML"/>
+          <w:color w:val="FFFFFF"/>
+          <w:bdr w:val="none" w:sz="0" w:space="0" w:color="auto" w:frame="1"/>
+        </w:rPr>
+        <w:t>this.rg</w:t>
+      </w:r>
+      <w:proofErr w:type="spellEnd"/>
+      <w:proofErr w:type="gramEnd"/>
+      <w:r>
+        <w:rPr>
+          <w:rStyle w:val="CdigoHTML"/>
+          <w:color w:val="FFFFFF"/>
+          <w:bdr w:val="none" w:sz="0" w:space="0" w:color="auto" w:frame="1"/>
+        </w:rPr>
+        <w:t xml:space="preserve"> = </w:t>
+      </w:r>
+      <w:proofErr w:type="spellStart"/>
+      <w:r>
+        <w:rPr>
+          <w:rStyle w:val="CdigoHTML"/>
+          <w:color w:val="FFFFFF"/>
+          <w:bdr w:val="none" w:sz="0" w:space="0" w:color="auto" w:frame="1"/>
+        </w:rPr>
+        <w:t>rg</w:t>
+      </w:r>
+      <w:proofErr w:type="spellEnd"/>
+      <w:r>
+        <w:rPr>
+          <w:rStyle w:val="CdigoHTML"/>
+          <w:color w:val="FFFFFF"/>
+          <w:bdr w:val="none" w:sz="0" w:space="0" w:color="auto" w:frame="1"/>
+        </w:rPr>
+        <w:t>;</w:t>
+      </w:r>
+    </w:p>
+    <w:p>
+      <w:pPr>
+        <w:pStyle w:val="Pr-formataoHTML"/>
+        <w:shd w:val="clear" w:color="auto" w:fill="2C2C34"/>
+        <w:rPr>
+          <w:rStyle w:val="CdigoHTML"/>
+          <w:color w:val="FFFFFF"/>
+          <w:bdr w:val="none" w:sz="0" w:space="0" w:color="auto" w:frame="1"/>
+        </w:rPr>
+      </w:pPr>
+      <w:r>
+        <w:rPr>
+          <w:rStyle w:val="CdigoHTML"/>
+          <w:color w:val="FFFFFF"/>
+          <w:bdr w:val="none" w:sz="0" w:space="0" w:color="auto" w:frame="1"/>
+        </w:rPr>
+        <w:t xml:space="preserve">    }</w:t>
+      </w:r>
+    </w:p>
+    <w:p>
+      <w:pPr>
+        <w:pStyle w:val="Pr-formataoHTML"/>
+        <w:shd w:val="clear" w:color="auto" w:fill="2C2C34"/>
+        <w:rPr>
+          <w:rStyle w:val="CdigoHTML"/>
+          <w:color w:val="FFFFFF"/>
+          <w:bdr w:val="none" w:sz="0" w:space="0" w:color="auto" w:frame="1"/>
+        </w:rPr>
+      </w:pPr>
+      <w:r>
+        <w:rPr>
+          <w:rStyle w:val="CdigoHTML"/>
+          <w:color w:val="FFFFFF"/>
+          <w:bdr w:val="none" w:sz="0" w:space="0" w:color="auto" w:frame="1"/>
+        </w:rPr>
+        <w:t>}</w:t>
+      </w:r>
+    </w:p>
+    <w:p>
+      <w:pPr>
+        <w:pStyle w:val="NormalWeb"/>
+        <w:shd w:val="clear" w:color="auto" w:fill="37373C"/>
+        <w:rPr>
+          <w:rFonts w:ascii="Montserrat" w:hAnsi="Montserrat"/>
+          <w:color w:val="FFFFFF"/>
+          <w:sz w:val="21"/>
+          <w:szCs w:val="21"/>
+        </w:rPr>
+      </w:pPr>
+      <w:r>
+        <w:rPr>
+          <w:rFonts w:ascii="Montserrat" w:hAnsi="Montserrat"/>
+          <w:color w:val="FFFFFF"/>
+          <w:sz w:val="21"/>
+          <w:szCs w:val="21"/>
+        </w:rPr>
+        <w:t>No exemplo, a classe </w:t>
+      </w:r>
+      <w:proofErr w:type="spellStart"/>
+      <w:r>
+        <w:rPr>
+          <w:rStyle w:val="CdigoHTML"/>
+          <w:color w:val="FFFFFF"/>
+          <w:bdr w:val="none" w:sz="0" w:space="0" w:color="auto" w:frame="1"/>
+        </w:rPr>
+        <w:t>Cidadao</w:t>
+      </w:r>
+      <w:proofErr w:type="spellEnd"/>
+      <w:r>
+        <w:rPr>
+          <w:rFonts w:ascii="Montserrat" w:hAnsi="Montserrat"/>
+          <w:color w:val="FFFFFF"/>
+          <w:sz w:val="21"/>
+          <w:szCs w:val="21"/>
+        </w:rPr>
+        <w:t> herda a classe </w:t>
+      </w:r>
+      <w:r>
+        <w:rPr>
+          <w:rStyle w:val="CdigoHTML"/>
+          <w:color w:val="FFFFFF"/>
+          <w:bdr w:val="none" w:sz="0" w:space="0" w:color="auto" w:frame="1"/>
+        </w:rPr>
+        <w:t>Pessoa</w:t>
+      </w:r>
+      <w:r>
+        <w:rPr>
+          <w:rFonts w:ascii="Montserrat" w:hAnsi="Montserrat"/>
+          <w:color w:val="FFFFFF"/>
+          <w:sz w:val="21"/>
+          <w:szCs w:val="21"/>
+        </w:rPr>
+        <w:t>. Usamos </w:t>
+      </w:r>
+      <w:r>
+        <w:rPr>
+          <w:rStyle w:val="CdigoHTML"/>
+          <w:color w:val="FFFFFF"/>
+          <w:bdr w:val="none" w:sz="0" w:space="0" w:color="auto" w:frame="1"/>
+        </w:rPr>
+        <w:t>super</w:t>
+      </w:r>
+      <w:r>
+        <w:rPr>
+          <w:rFonts w:ascii="Montserrat" w:hAnsi="Montserrat"/>
+          <w:color w:val="FFFFFF"/>
+          <w:sz w:val="21"/>
+          <w:szCs w:val="21"/>
+        </w:rPr>
+        <w:t> como método para invocar o construtor da super classe </w:t>
+      </w:r>
+      <w:r>
+        <w:rPr>
+          <w:rStyle w:val="CdigoHTML"/>
+          <w:color w:val="FFFFFF"/>
+          <w:bdr w:val="none" w:sz="0" w:space="0" w:color="auto" w:frame="1"/>
+        </w:rPr>
+        <w:t>Pessoa</w:t>
+      </w:r>
+      <w:r>
+        <w:rPr>
+          <w:rFonts w:ascii="Montserrat" w:hAnsi="Montserrat"/>
+          <w:color w:val="FFFFFF"/>
+          <w:sz w:val="21"/>
+          <w:szCs w:val="21"/>
+        </w:rPr>
+        <w:t> e deixar que ele atribua o </w:t>
+      </w:r>
+      <w:r>
+        <w:rPr>
+          <w:rStyle w:val="CdigoHTML"/>
+          <w:color w:val="FFFFFF"/>
+          <w:bdr w:val="none" w:sz="0" w:space="0" w:color="auto" w:frame="1"/>
+        </w:rPr>
+        <w:t>nome</w:t>
+      </w:r>
+      <w:r>
+        <w:rPr>
+          <w:rFonts w:ascii="Montserrat" w:hAnsi="Montserrat"/>
+          <w:color w:val="FFFFFF"/>
+          <w:sz w:val="21"/>
+          <w:szCs w:val="21"/>
+        </w:rPr>
+        <w:t> e a </w:t>
+      </w:r>
+      <w:r>
+        <w:rPr>
+          <w:rStyle w:val="CdigoHTML"/>
+          <w:color w:val="FFFFFF"/>
+          <w:bdr w:val="none" w:sz="0" w:space="0" w:color="auto" w:frame="1"/>
+        </w:rPr>
+        <w:t>idade</w:t>
+      </w:r>
+      <w:r>
+        <w:rPr>
+          <w:rFonts w:ascii="Montserrat" w:hAnsi="Montserrat"/>
+          <w:color w:val="FFFFFF"/>
+          <w:sz w:val="21"/>
+          <w:szCs w:val="21"/>
+        </w:rPr>
+        <w:t>.</w:t>
+      </w:r>
+    </w:p>
+    <w:p>
+      <w:pPr>
+        <w:pStyle w:val="NormalWeb"/>
+        <w:shd w:val="clear" w:color="auto" w:fill="37373C"/>
+        <w:rPr>
+          <w:rFonts w:ascii="Montserrat" w:hAnsi="Montserrat"/>
+          <w:color w:val="FFFFFF"/>
+          <w:sz w:val="21"/>
+          <w:szCs w:val="21"/>
+        </w:rPr>
+      </w:pPr>
+      <w:r>
+        <w:rPr>
+          <w:rFonts w:ascii="Montserrat" w:hAnsi="Montserrat"/>
+          <w:color w:val="FFFFFF"/>
+          <w:sz w:val="21"/>
+          <w:szCs w:val="21"/>
+        </w:rPr>
+        <w:t>Podemos, por meio do </w:t>
+      </w:r>
+      <w:r>
+        <w:rPr>
+          <w:rStyle w:val="CdigoHTML"/>
+          <w:color w:val="FFFFFF"/>
+          <w:bdr w:val="none" w:sz="0" w:space="0" w:color="auto" w:frame="1"/>
+        </w:rPr>
+        <w:t>super.</w:t>
+      </w:r>
+      <w:r>
+        <w:rPr>
+          <w:rFonts w:ascii="Montserrat" w:hAnsi="Montserrat"/>
+          <w:color w:val="FFFFFF"/>
+          <w:sz w:val="21"/>
+          <w:szCs w:val="21"/>
+        </w:rPr>
+        <w:t> acessar qualquer atributo ou método da super classe.</w:t>
+      </w:r>
+    </w:p>
+    <w:p>
+      <w:pPr>
+        <w:pStyle w:val="Ttulo2"/>
+        <w:shd w:val="clear" w:color="auto" w:fill="37373C"/>
+        <w:rPr>
+          <w:rFonts w:ascii="Montserrat" w:hAnsi="Montserrat"/>
+          <w:color w:val="FFFFFF"/>
+        </w:rPr>
+      </w:pPr>
+      <w:r>
+        <w:rPr>
+          <w:rFonts w:ascii="Montserrat" w:hAnsi="Montserrat"/>
+          <w:color w:val="FFFFFF"/>
+        </w:rPr>
+        <w:t>Polimorfismo</w:t>
+      </w:r>
+    </w:p>
+    <w:p>
+      <w:pPr>
+        <w:pStyle w:val="NormalWeb"/>
+        <w:shd w:val="clear" w:color="auto" w:fill="37373C"/>
+        <w:rPr>
+          <w:rFonts w:ascii="Montserrat" w:hAnsi="Montserrat"/>
+          <w:color w:val="FFFFFF"/>
+          <w:sz w:val="21"/>
+          <w:szCs w:val="21"/>
+        </w:rPr>
+      </w:pPr>
+      <w:r>
+        <w:rPr>
+          <w:rFonts w:ascii="Montserrat" w:hAnsi="Montserrat"/>
+          <w:color w:val="FFFFFF"/>
+          <w:sz w:val="21"/>
+          <w:szCs w:val="21"/>
+        </w:rPr>
+        <w:t xml:space="preserve">Polimorfismo é </w:t>
+      </w:r>
+      <w:proofErr w:type="gramStart"/>
+      <w:r>
+        <w:rPr>
+          <w:rFonts w:ascii="Montserrat" w:hAnsi="Montserrat"/>
+          <w:color w:val="FFFFFF"/>
+          <w:sz w:val="21"/>
+          <w:szCs w:val="21"/>
+        </w:rPr>
+        <w:t>uma conceito vindo</w:t>
+      </w:r>
+      <w:proofErr w:type="gramEnd"/>
+      <w:r>
+        <w:rPr>
+          <w:rFonts w:ascii="Montserrat" w:hAnsi="Montserrat"/>
+          <w:color w:val="FFFFFF"/>
+          <w:sz w:val="21"/>
+          <w:szCs w:val="21"/>
+        </w:rPr>
+        <w:t xml:space="preserve"> do grego poli morfos, que significa "múltiplas formas".</w:t>
+      </w:r>
+    </w:p>
+    <w:p>
+      <w:pPr>
+        <w:pStyle w:val="NormalWeb"/>
+        <w:shd w:val="clear" w:color="auto" w:fill="37373C"/>
+        <w:rPr>
+          <w:rFonts w:ascii="Montserrat" w:hAnsi="Montserrat"/>
+          <w:color w:val="FFFFFF"/>
+          <w:sz w:val="21"/>
+          <w:szCs w:val="21"/>
+        </w:rPr>
+      </w:pPr>
+      <w:r>
+        <w:rPr>
+          <w:rFonts w:ascii="Montserrat" w:hAnsi="Montserrat"/>
+          <w:color w:val="FFFFFF"/>
+          <w:sz w:val="21"/>
+          <w:szCs w:val="21"/>
+        </w:rPr>
+        <w:t xml:space="preserve">Ele se aplica na orientação a objetos no uso de Herança e na implementação de interfaces (que não é possível em </w:t>
+      </w:r>
+      <w:proofErr w:type="spellStart"/>
+      <w:r>
+        <w:rPr>
+          <w:rFonts w:ascii="Montserrat" w:hAnsi="Montserrat"/>
+          <w:color w:val="FFFFFF"/>
+          <w:sz w:val="21"/>
+          <w:szCs w:val="21"/>
+        </w:rPr>
+        <w:t>JavaScript</w:t>
+      </w:r>
+      <w:proofErr w:type="spellEnd"/>
+      <w:r>
+        <w:rPr>
+          <w:rFonts w:ascii="Montserrat" w:hAnsi="Montserrat"/>
+          <w:color w:val="FFFFFF"/>
+          <w:sz w:val="21"/>
+          <w:szCs w:val="21"/>
+        </w:rPr>
+        <w:t>).</w:t>
+      </w:r>
+    </w:p>
+    <w:p>
+      <w:pPr>
+        <w:pStyle w:val="NormalWeb"/>
+        <w:shd w:val="clear" w:color="auto" w:fill="37373C"/>
+        <w:rPr>
+          <w:rFonts w:ascii="Montserrat" w:hAnsi="Montserrat"/>
+          <w:color w:val="FFFFFF"/>
+          <w:sz w:val="21"/>
+          <w:szCs w:val="21"/>
+        </w:rPr>
+      </w:pPr>
+      <w:r>
+        <w:rPr>
+          <w:rFonts w:ascii="Montserrat" w:hAnsi="Montserrat"/>
+          <w:color w:val="FFFFFF"/>
+          <w:sz w:val="21"/>
+          <w:szCs w:val="21"/>
+        </w:rPr>
+        <w:t>Quando fazemos herança, nossa classe passa a ter vários tipos, assim como os objetos criados por ela.</w:t>
+      </w:r>
+    </w:p>
+    <w:p>
+      <w:pPr>
+        <w:pStyle w:val="NormalWeb"/>
+        <w:shd w:val="clear" w:color="auto" w:fill="37373C"/>
+        <w:rPr>
+          <w:rFonts w:ascii="Montserrat" w:hAnsi="Montserrat"/>
+          <w:color w:val="FFFFFF"/>
+          <w:sz w:val="21"/>
+          <w:szCs w:val="21"/>
+        </w:rPr>
+      </w:pPr>
+      <w:r>
+        <w:rPr>
+          <w:rFonts w:ascii="Montserrat" w:hAnsi="Montserrat"/>
+          <w:color w:val="FFFFFF"/>
+          <w:sz w:val="21"/>
+          <w:szCs w:val="21"/>
+        </w:rPr>
+        <w:t>Os tipos são: O tipo da própria classe, denotado pelo mesmo nome da classe e o tipo de qualquer super classe que ela herde.</w:t>
+      </w:r>
+    </w:p>
+    <w:p>
+      <w:pPr>
+        <w:pStyle w:val="NormalWeb"/>
+        <w:shd w:val="clear" w:color="auto" w:fill="37373C"/>
+        <w:rPr>
+          <w:rFonts w:ascii="Montserrat" w:hAnsi="Montserrat"/>
+          <w:color w:val="FFFFFF"/>
+          <w:sz w:val="21"/>
+          <w:szCs w:val="21"/>
+        </w:rPr>
+      </w:pPr>
+      <w:r>
+        <w:rPr>
+          <w:rFonts w:ascii="Montserrat" w:hAnsi="Montserrat"/>
+          <w:color w:val="FFFFFF"/>
+          <w:sz w:val="21"/>
+          <w:szCs w:val="21"/>
+        </w:rPr>
+        <w:t>No exemplo, </w:t>
+      </w:r>
+      <w:proofErr w:type="spellStart"/>
+      <w:r>
+        <w:rPr>
+          <w:rStyle w:val="CdigoHTML"/>
+          <w:color w:val="FFFFFF"/>
+          <w:bdr w:val="none" w:sz="0" w:space="0" w:color="auto" w:frame="1"/>
+        </w:rPr>
+        <w:t>Cidadao</w:t>
+      </w:r>
+      <w:proofErr w:type="spellEnd"/>
+      <w:r>
+        <w:rPr>
+          <w:rFonts w:ascii="Montserrat" w:hAnsi="Montserrat"/>
+          <w:color w:val="FFFFFF"/>
+          <w:sz w:val="21"/>
+          <w:szCs w:val="21"/>
+        </w:rPr>
+        <w:t> é </w:t>
+      </w:r>
+      <w:proofErr w:type="spellStart"/>
+      <w:r>
+        <w:rPr>
+          <w:rStyle w:val="CdigoHTML"/>
+          <w:color w:val="FFFFFF"/>
+          <w:bdr w:val="none" w:sz="0" w:space="0" w:color="auto" w:frame="1"/>
+        </w:rPr>
+        <w:t>Cidadao</w:t>
+      </w:r>
+      <w:proofErr w:type="spellEnd"/>
+      <w:r>
+        <w:rPr>
+          <w:rFonts w:ascii="Montserrat" w:hAnsi="Montserrat"/>
+          <w:color w:val="FFFFFF"/>
+          <w:sz w:val="21"/>
+          <w:szCs w:val="21"/>
+        </w:rPr>
+        <w:t> e </w:t>
+      </w:r>
+      <w:r>
+        <w:rPr>
+          <w:rStyle w:val="CdigoHTML"/>
+          <w:color w:val="FFFFFF"/>
+          <w:bdr w:val="none" w:sz="0" w:space="0" w:color="auto" w:frame="1"/>
+        </w:rPr>
+        <w:t>Pessoa</w:t>
+      </w:r>
+      <w:r>
+        <w:rPr>
+          <w:rFonts w:ascii="Montserrat" w:hAnsi="Montserrat"/>
+          <w:color w:val="FFFFFF"/>
+          <w:sz w:val="21"/>
+          <w:szCs w:val="21"/>
+        </w:rPr>
+        <w:t>.</w:t>
+      </w:r>
+    </w:p>
+    <w:p>
+      <w:pPr>
+        <w:pStyle w:val="NormalWeb"/>
+        <w:shd w:val="clear" w:color="auto" w:fill="37373C"/>
+        <w:rPr>
+          <w:rFonts w:ascii="Montserrat" w:hAnsi="Montserrat"/>
+          <w:color w:val="FFFFFF"/>
+          <w:sz w:val="21"/>
+          <w:szCs w:val="21"/>
+        </w:rPr>
+      </w:pPr>
+      <w:r>
+        <w:rPr>
+          <w:rFonts w:ascii="Montserrat" w:hAnsi="Montserrat"/>
+          <w:color w:val="FFFFFF"/>
+          <w:sz w:val="21"/>
+          <w:szCs w:val="21"/>
+        </w:rPr>
+        <w:t>Veja que usamos o verbo ser aqui "</w:t>
+      </w:r>
+      <w:proofErr w:type="spellStart"/>
+      <w:r>
+        <w:rPr>
+          <w:rStyle w:val="CdigoHTML"/>
+          <w:color w:val="FFFFFF"/>
+          <w:bdr w:val="none" w:sz="0" w:space="0" w:color="auto" w:frame="1"/>
+        </w:rPr>
+        <w:t>Cidadao</w:t>
+      </w:r>
+      <w:proofErr w:type="spellEnd"/>
+      <w:r>
+        <w:rPr>
+          <w:rFonts w:ascii="Montserrat" w:hAnsi="Montserrat"/>
+          <w:color w:val="FFFFFF"/>
+          <w:sz w:val="21"/>
+          <w:szCs w:val="21"/>
+        </w:rPr>
+        <w:t> </w:t>
+      </w:r>
+      <w:r>
+        <w:rPr>
+          <w:rStyle w:val="Forte"/>
+          <w:rFonts w:ascii="Montserrat" w:eastAsia="Liberation Mono" w:hAnsi="Montserrat"/>
+          <w:color w:val="FFFFFF"/>
+          <w:sz w:val="21"/>
+          <w:szCs w:val="21"/>
+          <w:bdr w:val="none" w:sz="0" w:space="0" w:color="auto" w:frame="1"/>
+        </w:rPr>
+        <w:t>É</w:t>
+      </w:r>
+      <w:r>
+        <w:rPr>
+          <w:rFonts w:ascii="Montserrat" w:hAnsi="Montserrat"/>
+          <w:color w:val="FFFFFF"/>
+          <w:sz w:val="21"/>
+          <w:szCs w:val="21"/>
+        </w:rPr>
+        <w:t> </w:t>
+      </w:r>
+      <w:proofErr w:type="spellStart"/>
+      <w:r>
+        <w:rPr>
+          <w:rStyle w:val="CdigoHTML"/>
+          <w:color w:val="FFFFFF"/>
+          <w:bdr w:val="none" w:sz="0" w:space="0" w:color="auto" w:frame="1"/>
+        </w:rPr>
+        <w:t>Cidadao</w:t>
+      </w:r>
+      <w:proofErr w:type="spellEnd"/>
+      <w:r>
+        <w:rPr>
+          <w:rFonts w:ascii="Montserrat" w:hAnsi="Montserrat"/>
+          <w:color w:val="FFFFFF"/>
+          <w:sz w:val="21"/>
+          <w:szCs w:val="21"/>
+        </w:rPr>
+        <w:t> e </w:t>
+      </w:r>
+      <w:r>
+        <w:rPr>
+          <w:rStyle w:val="Forte"/>
+          <w:rFonts w:ascii="Montserrat" w:eastAsia="Liberation Mono" w:hAnsi="Montserrat"/>
+          <w:color w:val="FFFFFF"/>
+          <w:sz w:val="21"/>
+          <w:szCs w:val="21"/>
+          <w:bdr w:val="none" w:sz="0" w:space="0" w:color="auto" w:frame="1"/>
+        </w:rPr>
+        <w:t>É</w:t>
+      </w:r>
+      <w:r>
+        <w:rPr>
+          <w:rFonts w:ascii="Montserrat" w:hAnsi="Montserrat"/>
+          <w:color w:val="FFFFFF"/>
+          <w:sz w:val="21"/>
+          <w:szCs w:val="21"/>
+        </w:rPr>
+        <w:t> </w:t>
+      </w:r>
+      <w:r>
+        <w:rPr>
+          <w:rStyle w:val="CdigoHTML"/>
+          <w:color w:val="FFFFFF"/>
+          <w:bdr w:val="none" w:sz="0" w:space="0" w:color="auto" w:frame="1"/>
+        </w:rPr>
+        <w:t>Pessoa</w:t>
+      </w:r>
+      <w:r>
+        <w:rPr>
+          <w:rFonts w:ascii="Montserrat" w:hAnsi="Montserrat"/>
+          <w:color w:val="FFFFFF"/>
+          <w:sz w:val="21"/>
+          <w:szCs w:val="21"/>
+        </w:rPr>
+        <w:t>.</w:t>
+      </w:r>
+    </w:p>
+    <w:p>
+      <w:pPr>
+        <w:pStyle w:val="NormalWeb"/>
+        <w:shd w:val="clear" w:color="auto" w:fill="37373C"/>
+        <w:rPr>
+          <w:rFonts w:ascii="Montserrat" w:hAnsi="Montserrat"/>
+          <w:color w:val="FFFFFF"/>
+          <w:sz w:val="21"/>
+          <w:szCs w:val="21"/>
+        </w:rPr>
+      </w:pPr>
+      <w:r>
+        <w:rPr>
+          <w:rFonts w:ascii="Montserrat" w:hAnsi="Montserrat"/>
+          <w:color w:val="FFFFFF"/>
+          <w:sz w:val="21"/>
+          <w:szCs w:val="21"/>
+        </w:rPr>
+        <w:t>Essa é uma boa regra para validar herança inclusive, quando você não puder dizer que a sub classe </w:t>
+      </w:r>
+      <w:r>
+        <w:rPr>
+          <w:rStyle w:val="Forte"/>
+          <w:rFonts w:ascii="Montserrat" w:eastAsia="Liberation Mono" w:hAnsi="Montserrat"/>
+          <w:color w:val="FFFFFF"/>
+          <w:sz w:val="21"/>
+          <w:szCs w:val="21"/>
+          <w:bdr w:val="none" w:sz="0" w:space="0" w:color="auto" w:frame="1"/>
+        </w:rPr>
+        <w:t>É</w:t>
+      </w:r>
+      <w:r>
+        <w:rPr>
+          <w:rFonts w:ascii="Montserrat" w:hAnsi="Montserrat"/>
+          <w:color w:val="FFFFFF"/>
+          <w:sz w:val="21"/>
+          <w:szCs w:val="21"/>
+        </w:rPr>
+        <w:t> a super classe, ela não será candidata para herança.</w:t>
+      </w:r>
+    </w:p>
+    <w:p>
+      <w:pPr>
+        <w:pStyle w:val="NormalWeb"/>
+        <w:shd w:val="clear" w:color="auto" w:fill="37373C"/>
+        <w:rPr>
+          <w:rFonts w:ascii="Montserrat" w:hAnsi="Montserrat"/>
+          <w:color w:val="FFFFFF"/>
+          <w:sz w:val="21"/>
+          <w:szCs w:val="21"/>
+        </w:rPr>
+      </w:pPr>
+      <w:r>
+        <w:rPr>
+          <w:rFonts w:ascii="Montserrat" w:hAnsi="Montserrat"/>
+          <w:color w:val="FFFFFF"/>
+          <w:sz w:val="21"/>
+          <w:szCs w:val="21"/>
+        </w:rPr>
+        <w:lastRenderedPageBreak/>
+        <w:t>Em linguagens dinâmicas, o polimorfismo de classes e objetos não é tão imprescindível e necessário como acontece em linguagens estáticas. No entanto, você sempre poderá verificar se um objeto tem um determinado tipo usando </w:t>
+      </w:r>
+      <w:proofErr w:type="spellStart"/>
+      <w:r>
+        <w:rPr>
+          <w:rStyle w:val="CdigoHTML"/>
+          <w:color w:val="FFFFFF"/>
+          <w:bdr w:val="none" w:sz="0" w:space="0" w:color="auto" w:frame="1"/>
+        </w:rPr>
+        <w:t>instanceof</w:t>
+      </w:r>
+      <w:proofErr w:type="spellEnd"/>
+      <w:r>
+        <w:rPr>
+          <w:rFonts w:ascii="Montserrat" w:hAnsi="Montserrat"/>
+          <w:color w:val="FFFFFF"/>
+          <w:sz w:val="21"/>
+          <w:szCs w:val="21"/>
+        </w:rPr>
+        <w:t>.</w:t>
+      </w:r>
+    </w:p>
+    <w:p>
+      <w:pPr>
+        <w:pStyle w:val="Pr-formataoHTML"/>
+        <w:shd w:val="clear" w:color="auto" w:fill="2C2C34"/>
+        <w:rPr>
+          <w:rStyle w:val="CdigoHTML"/>
+          <w:color w:val="FFFFFF"/>
+          <w:bdr w:val="none" w:sz="0" w:space="0" w:color="auto" w:frame="1"/>
+        </w:rPr>
+      </w:pPr>
+      <w:proofErr w:type="spellStart"/>
+      <w:r>
+        <w:rPr>
+          <w:rStyle w:val="CdigoHTML"/>
+          <w:color w:val="FFFFFF"/>
+          <w:bdr w:val="none" w:sz="0" w:space="0" w:color="auto" w:frame="1"/>
+        </w:rPr>
+        <w:t>const</w:t>
+      </w:r>
+      <w:proofErr w:type="spellEnd"/>
+      <w:r>
+        <w:rPr>
+          <w:rStyle w:val="CdigoHTML"/>
+          <w:color w:val="FFFFFF"/>
+          <w:bdr w:val="none" w:sz="0" w:space="0" w:color="auto" w:frame="1"/>
+        </w:rPr>
+        <w:t xml:space="preserve"> </w:t>
+      </w:r>
+      <w:proofErr w:type="spellStart"/>
+      <w:r>
+        <w:rPr>
+          <w:rStyle w:val="CdigoHTML"/>
+          <w:color w:val="FFFFFF"/>
+          <w:bdr w:val="none" w:sz="0" w:space="0" w:color="auto" w:frame="1"/>
+        </w:rPr>
+        <w:t>cidadao</w:t>
+      </w:r>
+      <w:proofErr w:type="spellEnd"/>
+      <w:r>
+        <w:rPr>
+          <w:rStyle w:val="CdigoHTML"/>
+          <w:color w:val="FFFFFF"/>
+          <w:bdr w:val="none" w:sz="0" w:space="0" w:color="auto" w:frame="1"/>
+        </w:rPr>
+        <w:t xml:space="preserve"> = new </w:t>
+      </w:r>
+      <w:proofErr w:type="spellStart"/>
+      <w:proofErr w:type="gramStart"/>
+      <w:r>
+        <w:rPr>
+          <w:rStyle w:val="CdigoHTML"/>
+          <w:color w:val="FFFFFF"/>
+          <w:bdr w:val="none" w:sz="0" w:space="0" w:color="auto" w:frame="1"/>
+        </w:rPr>
+        <w:t>Cidadao</w:t>
+      </w:r>
+      <w:proofErr w:type="spellEnd"/>
+      <w:r>
+        <w:rPr>
+          <w:rStyle w:val="CdigoHTML"/>
+          <w:color w:val="FFFFFF"/>
+          <w:bdr w:val="none" w:sz="0" w:space="0" w:color="auto" w:frame="1"/>
+        </w:rPr>
+        <w:t>(</w:t>
+      </w:r>
+      <w:proofErr w:type="gramEnd"/>
+      <w:r>
+        <w:rPr>
+          <w:rStyle w:val="CdigoHTML"/>
+          <w:color w:val="FFFFFF"/>
+          <w:bdr w:val="none" w:sz="0" w:space="0" w:color="auto" w:frame="1"/>
+        </w:rPr>
+        <w:t>'teste', 20, '00000', '11111');</w:t>
+      </w:r>
+    </w:p>
+    <w:p>
+      <w:pPr>
+        <w:pStyle w:val="Pr-formataoHTML"/>
+        <w:shd w:val="clear" w:color="auto" w:fill="2C2C34"/>
+        <w:rPr>
+          <w:rStyle w:val="CdigoHTML"/>
+          <w:color w:val="FFFFFF"/>
+          <w:bdr w:val="none" w:sz="0" w:space="0" w:color="auto" w:frame="1"/>
+        </w:rPr>
+      </w:pPr>
+      <w:proofErr w:type="gramStart"/>
+      <w:r>
+        <w:rPr>
+          <w:rStyle w:val="CdigoHTML"/>
+          <w:color w:val="FFFFFF"/>
+          <w:bdr w:val="none" w:sz="0" w:space="0" w:color="auto" w:frame="1"/>
+        </w:rPr>
+        <w:t>console.log(</w:t>
+      </w:r>
+      <w:proofErr w:type="gramEnd"/>
+    </w:p>
+    <w:p>
+      <w:pPr>
+        <w:pStyle w:val="Pr-formataoHTML"/>
+        <w:shd w:val="clear" w:color="auto" w:fill="2C2C34"/>
+        <w:rPr>
+          <w:rStyle w:val="CdigoHTML"/>
+          <w:color w:val="FFFFFF"/>
+          <w:bdr w:val="none" w:sz="0" w:space="0" w:color="auto" w:frame="1"/>
+        </w:rPr>
+      </w:pPr>
+      <w:r>
+        <w:rPr>
+          <w:rStyle w:val="CdigoHTML"/>
+          <w:color w:val="FFFFFF"/>
+          <w:bdr w:val="none" w:sz="0" w:space="0" w:color="auto" w:frame="1"/>
+        </w:rPr>
+        <w:t xml:space="preserve">  </w:t>
+      </w:r>
+      <w:proofErr w:type="spellStart"/>
+      <w:r>
+        <w:rPr>
+          <w:rStyle w:val="CdigoHTML"/>
+          <w:color w:val="FFFFFF"/>
+          <w:bdr w:val="none" w:sz="0" w:space="0" w:color="auto" w:frame="1"/>
+        </w:rPr>
+        <w:t>cidadao</w:t>
+      </w:r>
+      <w:proofErr w:type="spellEnd"/>
+      <w:r>
+        <w:rPr>
+          <w:rStyle w:val="CdigoHTML"/>
+          <w:color w:val="FFFFFF"/>
+          <w:bdr w:val="none" w:sz="0" w:space="0" w:color="auto" w:frame="1"/>
+        </w:rPr>
+        <w:t xml:space="preserve"> </w:t>
+      </w:r>
+      <w:proofErr w:type="spellStart"/>
+      <w:r>
+        <w:rPr>
+          <w:rStyle w:val="CdigoHTML"/>
+          <w:color w:val="FFFFFF"/>
+          <w:bdr w:val="none" w:sz="0" w:space="0" w:color="auto" w:frame="1"/>
+        </w:rPr>
+        <w:t>instanceof</w:t>
+      </w:r>
+      <w:proofErr w:type="spellEnd"/>
+      <w:r>
+        <w:rPr>
+          <w:rStyle w:val="CdigoHTML"/>
+          <w:color w:val="FFFFFF"/>
+          <w:bdr w:val="none" w:sz="0" w:space="0" w:color="auto" w:frame="1"/>
+        </w:rPr>
+        <w:t xml:space="preserve"> </w:t>
+      </w:r>
+      <w:proofErr w:type="spellStart"/>
+      <w:r>
+        <w:rPr>
+          <w:rStyle w:val="CdigoHTML"/>
+          <w:color w:val="FFFFFF"/>
+          <w:bdr w:val="none" w:sz="0" w:space="0" w:color="auto" w:frame="1"/>
+        </w:rPr>
+        <w:t>Cidadao</w:t>
+      </w:r>
+      <w:proofErr w:type="spellEnd"/>
+      <w:r>
+        <w:rPr>
+          <w:rStyle w:val="CdigoHTML"/>
+          <w:color w:val="FFFFFF"/>
+          <w:bdr w:val="none" w:sz="0" w:space="0" w:color="auto" w:frame="1"/>
+        </w:rPr>
+        <w:t>, //</w:t>
+      </w:r>
+      <w:proofErr w:type="spellStart"/>
+      <w:r>
+        <w:rPr>
+          <w:rStyle w:val="CdigoHTML"/>
+          <w:color w:val="FFFFFF"/>
+          <w:bdr w:val="none" w:sz="0" w:space="0" w:color="auto" w:frame="1"/>
+        </w:rPr>
+        <w:t>true</w:t>
+      </w:r>
+      <w:proofErr w:type="spellEnd"/>
+    </w:p>
+    <w:p>
+      <w:pPr>
+        <w:pStyle w:val="Pr-formataoHTML"/>
+        <w:shd w:val="clear" w:color="auto" w:fill="2C2C34"/>
+        <w:rPr>
+          <w:rStyle w:val="CdigoHTML"/>
+          <w:color w:val="FFFFFF"/>
+          <w:bdr w:val="none" w:sz="0" w:space="0" w:color="auto" w:frame="1"/>
+        </w:rPr>
+      </w:pPr>
+      <w:r>
+        <w:rPr>
+          <w:rStyle w:val="CdigoHTML"/>
+          <w:color w:val="FFFFFF"/>
+          <w:bdr w:val="none" w:sz="0" w:space="0" w:color="auto" w:frame="1"/>
+        </w:rPr>
+        <w:t xml:space="preserve">  </w:t>
+      </w:r>
+      <w:proofErr w:type="spellStart"/>
+      <w:r>
+        <w:rPr>
+          <w:rStyle w:val="CdigoHTML"/>
+          <w:color w:val="FFFFFF"/>
+          <w:bdr w:val="none" w:sz="0" w:space="0" w:color="auto" w:frame="1"/>
+        </w:rPr>
+        <w:t>cidadao</w:t>
+      </w:r>
+      <w:proofErr w:type="spellEnd"/>
+      <w:r>
+        <w:rPr>
+          <w:rStyle w:val="CdigoHTML"/>
+          <w:color w:val="FFFFFF"/>
+          <w:bdr w:val="none" w:sz="0" w:space="0" w:color="auto" w:frame="1"/>
+        </w:rPr>
+        <w:t xml:space="preserve"> </w:t>
+      </w:r>
+      <w:proofErr w:type="spellStart"/>
+      <w:r>
+        <w:rPr>
+          <w:rStyle w:val="CdigoHTML"/>
+          <w:color w:val="FFFFFF"/>
+          <w:bdr w:val="none" w:sz="0" w:space="0" w:color="auto" w:frame="1"/>
+        </w:rPr>
+        <w:t>instanceof</w:t>
+      </w:r>
+      <w:proofErr w:type="spellEnd"/>
+      <w:r>
+        <w:rPr>
+          <w:rStyle w:val="CdigoHTML"/>
+          <w:color w:val="FFFFFF"/>
+          <w:bdr w:val="none" w:sz="0" w:space="0" w:color="auto" w:frame="1"/>
+        </w:rPr>
+        <w:t xml:space="preserve"> Pessoa   //</w:t>
+      </w:r>
+      <w:proofErr w:type="spellStart"/>
+      <w:r>
+        <w:rPr>
+          <w:rStyle w:val="CdigoHTML"/>
+          <w:color w:val="FFFFFF"/>
+          <w:bdr w:val="none" w:sz="0" w:space="0" w:color="auto" w:frame="1"/>
+        </w:rPr>
+        <w:t>true</w:t>
+      </w:r>
+      <w:proofErr w:type="spellEnd"/>
+    </w:p>
+    <w:p>
+      <w:pPr>
+        <w:pStyle w:val="Pr-formataoHTML"/>
+        <w:shd w:val="clear" w:color="auto" w:fill="2C2C34"/>
+        <w:rPr>
+          <w:rStyle w:val="CdigoHTML"/>
+          <w:color w:val="FFFFFF"/>
+          <w:bdr w:val="none" w:sz="0" w:space="0" w:color="auto" w:frame="1"/>
+        </w:rPr>
+      </w:pPr>
+      <w:r>
+        <w:rPr>
+          <w:rStyle w:val="CdigoHTML"/>
+          <w:color w:val="FFFFFF"/>
+          <w:bdr w:val="none" w:sz="0" w:space="0" w:color="auto" w:frame="1"/>
+        </w:rPr>
+        <w:t>);</w:t>
+      </w:r>
+    </w:p>
+    <w:p>
+      <w:pPr>
+        <w:pStyle w:val="NormalWeb"/>
+        <w:shd w:val="clear" w:color="auto" w:fill="37373C"/>
+        <w:rPr>
+          <w:rFonts w:ascii="Montserrat" w:hAnsi="Montserrat"/>
+          <w:color w:val="FFFFFF"/>
+          <w:sz w:val="21"/>
+          <w:szCs w:val="21"/>
+        </w:rPr>
+      </w:pPr>
+      <w:r>
+        <w:rPr>
+          <w:rFonts w:ascii="Montserrat" w:hAnsi="Montserrat"/>
+          <w:color w:val="FFFFFF"/>
+          <w:sz w:val="21"/>
+          <w:szCs w:val="21"/>
+        </w:rPr>
+        <w:t>Essa técnica é muito usada quando um objeto de determinado tipo deve ser passado por parâmetro para uma função ou método por exemplo.</w:t>
+      </w:r>
+    </w:p>
+    <w:p>
+      <w:pPr>
+        <w:pStyle w:val="NormalWeb"/>
+        <w:shd w:val="clear" w:color="auto" w:fill="37373C"/>
+        <w:rPr>
+          <w:rFonts w:ascii="Montserrat" w:hAnsi="Montserrat"/>
+          <w:color w:val="FFFFFF"/>
+          <w:sz w:val="21"/>
+          <w:szCs w:val="21"/>
+        </w:rPr>
+      </w:pPr>
+      <w:r>
+        <w:rPr>
+          <w:rFonts w:ascii="Montserrat" w:hAnsi="Montserrat"/>
+          <w:color w:val="FFFFFF"/>
+          <w:sz w:val="21"/>
+          <w:szCs w:val="21"/>
+        </w:rPr>
+        <w:t>Usando </w:t>
+      </w:r>
+      <w:proofErr w:type="spellStart"/>
+      <w:r>
+        <w:rPr>
+          <w:rStyle w:val="CdigoHTML"/>
+          <w:color w:val="FFFFFF"/>
+          <w:bdr w:val="none" w:sz="0" w:space="0" w:color="auto" w:frame="1"/>
+        </w:rPr>
+        <w:t>instanceof</w:t>
+      </w:r>
+      <w:proofErr w:type="spellEnd"/>
+      <w:r>
+        <w:rPr>
+          <w:rFonts w:ascii="Montserrat" w:hAnsi="Montserrat"/>
+          <w:color w:val="FFFFFF"/>
+          <w:sz w:val="21"/>
+          <w:szCs w:val="21"/>
+        </w:rPr>
+        <w:t> podemos validar se o que nos foi passado é de fato um objeto da classe que esperamos. Em linguagens dinâmicas, quando criamos bibliotecas para outras pessoas usarem, esse tipo de validação é praticamente obrigatório para não termos problemas com tipos indevidos.</w:t>
+      </w:r>
+    </w:p>
+    <w:p>
+      <w:pPr>
+        <w:pStyle w:val="stylesdisclaimer-sc-1ikutog-21"/>
+        <w:shd w:val="clear" w:color="auto" w:fill="37373C"/>
+        <w:spacing w:after="0"/>
+        <w:rPr>
+          <w:rFonts w:ascii="Montserrat" w:hAnsi="Montserrat"/>
+          <w:color w:val="FFFFFF"/>
+        </w:rPr>
+      </w:pPr>
+      <w:proofErr w:type="spellStart"/>
+      <w:r>
+        <w:rPr>
+          <w:rStyle w:val="Forte"/>
+          <w:rFonts w:ascii="Montserrat" w:eastAsia="Liberation Mono" w:hAnsi="Montserrat"/>
+          <w:color w:val="FFFFFF"/>
+          <w:bdr w:val="none" w:sz="0" w:space="0" w:color="auto" w:frame="1"/>
+        </w:rPr>
+        <w:t>Obs</w:t>
+      </w:r>
+      <w:proofErr w:type="spellEnd"/>
+      <w:r>
+        <w:rPr>
+          <w:rStyle w:val="Forte"/>
+          <w:rFonts w:ascii="Montserrat" w:eastAsia="Liberation Mono" w:hAnsi="Montserrat"/>
+          <w:color w:val="FFFFFF"/>
+          <w:bdr w:val="none" w:sz="0" w:space="0" w:color="auto" w:frame="1"/>
+        </w:rPr>
+        <w:t>: </w:t>
+      </w:r>
+      <w:r>
+        <w:rPr>
+          <w:rFonts w:ascii="Montserrat" w:hAnsi="Montserrat"/>
+          <w:color w:val="FFFFFF"/>
+        </w:rPr>
+        <w:t>Os cursos digitais dos processos seletivos não contêm os exercícios citados pelo instrutor.</w:t>
+      </w:r>
+    </w:p>
+    <w:p>
+      <w:pPr>
+        <w:spacing w:after="0" w:line="240" w:lineRule="auto"/>
+        <w:rPr>
+          <w:color w:val="AEAAAA" w:themeColor="background2" w:themeShade="BF"/>
+        </w:rPr>
+      </w:pPr>
+      <w:r>
+        <w:rPr>
+          <w:color w:val="AEAAAA" w:themeColor="background2" w:themeShade="BF"/>
+        </w:rPr>
+        <w:br w:type="page"/>
+      </w:r>
+    </w:p>
+    <w:p>
+      <w:pPr>
+        <w:pStyle w:val="Ttulo1"/>
+        <w:shd w:val="clear" w:color="auto" w:fill="37373C"/>
+        <w:rPr>
+          <w:rFonts w:ascii="Montserrat" w:hAnsi="Montserrat"/>
+          <w:color w:val="FFFFFF"/>
+        </w:rPr>
+      </w:pPr>
+      <w:r>
+        <w:rPr>
+          <w:rFonts w:ascii="Montserrat" w:hAnsi="Montserrat"/>
+          <w:color w:val="FFFFFF"/>
+        </w:rPr>
+        <w:lastRenderedPageBreak/>
+        <w:t>Fechamento Lógica de Programação</w:t>
+      </w:r>
+    </w:p>
+    <w:p>
+      <w:pPr>
+        <w:pStyle w:val="NormalWeb"/>
+        <w:shd w:val="clear" w:color="auto" w:fill="37373C"/>
+        <w:rPr>
+          <w:rFonts w:ascii="Montserrat" w:hAnsi="Montserrat"/>
+          <w:color w:val="FFFFFF"/>
+        </w:rPr>
+      </w:pPr>
+      <w:r>
+        <w:rPr>
+          <w:rFonts w:ascii="Montserrat" w:hAnsi="Montserrat"/>
+          <w:color w:val="FFFFFF"/>
+        </w:rPr>
+        <w:t xml:space="preserve">Nosso próximo tópico será a biblioteca </w:t>
+      </w:r>
+      <w:proofErr w:type="spellStart"/>
+      <w:r>
+        <w:rPr>
+          <w:rFonts w:ascii="Montserrat" w:hAnsi="Montserrat"/>
+          <w:color w:val="FFFFFF"/>
+        </w:rPr>
+        <w:t>React</w:t>
+      </w:r>
+      <w:proofErr w:type="spellEnd"/>
+      <w:r>
+        <w:rPr>
+          <w:rFonts w:ascii="Montserrat" w:hAnsi="Montserrat"/>
+          <w:color w:val="FFFFFF"/>
+        </w:rPr>
+        <w:t>, nela utilizaremos os conceitos vistos em orientação a objetos em componentes feitos a partir de classes.</w:t>
+      </w:r>
+    </w:p>
+    <w:p>
+      <w:pPr>
+        <w:pStyle w:val="NormalWeb"/>
+        <w:shd w:val="clear" w:color="auto" w:fill="37373C"/>
+        <w:rPr>
+          <w:rFonts w:ascii="Montserrat" w:hAnsi="Montserrat"/>
+          <w:color w:val="FFFFFF"/>
+        </w:rPr>
+      </w:pPr>
+      <w:r>
+        <w:rPr>
+          <w:rFonts w:ascii="Montserrat" w:hAnsi="Montserrat"/>
+          <w:color w:val="FFFFFF"/>
+        </w:rPr>
+        <w:t>Os conceitos de lógica de programação serão usados para gerenciar a "reação" do software às interações do usuário e durante o ciclo de vida do componente.</w:t>
+      </w:r>
+    </w:p>
+    <w:p>
+      <w:pPr>
+        <w:pStyle w:val="NormalWeb"/>
+        <w:shd w:val="clear" w:color="auto" w:fill="37373C"/>
+        <w:rPr>
+          <w:rFonts w:ascii="Montserrat" w:hAnsi="Montserrat"/>
+          <w:color w:val="FFFFFF"/>
+        </w:rPr>
+      </w:pPr>
+      <w:r>
+        <w:rPr>
+          <w:rFonts w:ascii="Montserrat" w:hAnsi="Montserrat"/>
+          <w:color w:val="FFFFFF"/>
+        </w:rPr>
+        <w:t xml:space="preserve">Aproveite esse momento para se familiarizar com a documentação do </w:t>
+      </w:r>
+      <w:proofErr w:type="spellStart"/>
+      <w:r>
+        <w:rPr>
+          <w:rFonts w:ascii="Montserrat" w:hAnsi="Montserrat"/>
+          <w:color w:val="FFFFFF"/>
+        </w:rPr>
+        <w:t>javascript</w:t>
+      </w:r>
+      <w:proofErr w:type="spellEnd"/>
+      <w:r>
+        <w:rPr>
+          <w:rFonts w:ascii="Montserrat" w:hAnsi="Montserrat"/>
+          <w:color w:val="FFFFFF"/>
+        </w:rPr>
+        <w:t>, o melhor recurso para isso é o site MDN:</w:t>
+      </w:r>
+    </w:p>
+    <w:p>
+      <w:pPr>
+        <w:pStyle w:val="NormalWeb"/>
+        <w:shd w:val="clear" w:color="auto" w:fill="37373C"/>
+        <w:rPr>
+          <w:rFonts w:ascii="Montserrat" w:hAnsi="Montserrat"/>
+          <w:color w:val="FFFFFF"/>
+        </w:rPr>
+      </w:pPr>
+      <w:hyperlink r:id="rId5" w:history="1">
+        <w:r>
+          <w:rPr>
+            <w:rStyle w:val="Hyperlink"/>
+            <w:rFonts w:ascii="Montserrat" w:hAnsi="Montserrat"/>
+            <w:b/>
+            <w:bCs/>
+            <w:color w:val="0193F7"/>
+            <w:bdr w:val="none" w:sz="0" w:space="0" w:color="auto" w:frame="1"/>
+          </w:rPr>
+          <w:t>https://developer.mozilla.org/</w:t>
+        </w:r>
+      </w:hyperlink>
+    </w:p>
+    <w:p>
+      <w:pPr>
+        <w:pStyle w:val="NormalWeb"/>
+        <w:shd w:val="clear" w:color="auto" w:fill="37373C"/>
+        <w:rPr>
+          <w:rFonts w:ascii="Montserrat" w:hAnsi="Montserrat"/>
+          <w:color w:val="FFFFFF"/>
+        </w:rPr>
+      </w:pPr>
+      <w:r>
+        <w:rPr>
+          <w:rFonts w:ascii="Montserrat" w:hAnsi="Montserrat"/>
+          <w:color w:val="FFFFFF"/>
+        </w:rPr>
+        <w:t>Lá você encontrará a documentação completa da linguagem e os conceitos inseridos na atualização de 2015 chamada ES6, que são vastamente utilizados.</w:t>
+      </w:r>
+    </w:p>
+    <w:p>
+      <w:pPr>
+        <w:pStyle w:val="NormalWeb"/>
+        <w:shd w:val="clear" w:color="auto" w:fill="37373C"/>
+        <w:rPr>
+          <w:rFonts w:ascii="Montserrat" w:hAnsi="Montserrat"/>
+          <w:color w:val="FFFFFF"/>
+        </w:rPr>
+      </w:pPr>
+      <w:r>
+        <w:rPr>
+          <w:rFonts w:ascii="Montserrat" w:hAnsi="Montserrat"/>
+          <w:color w:val="FFFFFF"/>
+        </w:rPr>
+        <w:t>Outra referência útil é: </w:t>
+      </w:r>
+      <w:hyperlink r:id="rId6" w:history="1">
+        <w:r>
+          <w:rPr>
+            <w:rStyle w:val="Hyperlink"/>
+            <w:rFonts w:ascii="Montserrat" w:hAnsi="Montserrat"/>
+            <w:b/>
+            <w:bCs/>
+            <w:color w:val="0193F7"/>
+            <w:bdr w:val="none" w:sz="0" w:space="0" w:color="auto" w:frame="1"/>
+          </w:rPr>
+          <w:t>https://www.w3schools.com/jsref/</w:t>
+        </w:r>
+      </w:hyperlink>
+    </w:p>
+    <w:p>
+      <w:pPr>
+        <w:pStyle w:val="NormalWeb"/>
+        <w:shd w:val="clear" w:color="auto" w:fill="37373C"/>
+        <w:rPr>
+          <w:rFonts w:ascii="Montserrat" w:hAnsi="Montserrat"/>
+          <w:color w:val="FFFFFF"/>
+        </w:rPr>
+      </w:pPr>
+      <w:r>
+        <w:rPr>
+          <w:rFonts w:ascii="Montserrat" w:hAnsi="Montserrat"/>
+          <w:color w:val="FFFFFF"/>
+        </w:rPr>
+        <w:t>Busque sempre exercitar o máximo possível!</w:t>
       </w:r>
     </w:p>
     <w:p>
@@ -14935,6 +16813,18 @@
       <w:szCs w:val="20"/>
     </w:rPr>
   </w:style>
+  <w:style w:type="character" w:styleId="Hyperlink">
+    <w:name w:val="Hyperlink"/>
+    <w:basedOn w:val="Fontepargpadro"/>
+    <w:uiPriority w:val="99"/>
+    <w:semiHidden/>
+    <w:unhideWhenUsed/>
+    <w:rsid w:val="00432851"/>
+    <w:rPr>
+      <w:color w:val="0000FF"/>
+      <w:u w:val="single"/>
+    </w:rPr>
+  </w:style>
 </w:styles>
 </file>
 

</xml_diff>